<commit_message>
Exercises 21 Initio Simulator. Tidying INitio worksheets.
</commit_message>
<xml_diff>
--- a/resources/initio/WS10-Initio-ElifBreakContinue.docx
+++ b/resources/initio/WS10-Initio-ElifBreakContinue.docx
@@ -671,13 +671,20 @@
       <w:pPr>
         <w:rPr>
           <w:rFonts w:asciiTheme="majorHAnsi" w:eastAsia="Calibri" w:hAnsiTheme="majorHAnsi" w:cstheme="majorHAnsi"/>
+          <w:bCs/>
+        </w:rPr>
+      </w:pPr>
+      <w:r>
+        <w:rPr>
+          <w:rFonts w:asciiTheme="majorHAnsi" w:eastAsia="Calibri" w:hAnsiTheme="majorHAnsi" w:cstheme="majorHAnsi"/>
           <w:b/>
         </w:rPr>
-      </w:pPr>
-      <w:r>
-        <w:rPr>
-          <w:rFonts w:asciiTheme="majorHAnsi" w:eastAsia="Calibri" w:hAnsiTheme="majorHAnsi" w:cstheme="majorHAnsi"/>
-          <w:b/>
+        <w:t xml:space="preserve">Question 1: </w:t>
+      </w:r>
+      <w:r>
+        <w:rPr>
+          <w:rFonts w:asciiTheme="majorHAnsi" w:eastAsia="Calibri" w:hAnsiTheme="majorHAnsi" w:cstheme="majorHAnsi"/>
+          <w:bCs/>
         </w:rPr>
         <w:t>What does it do?</w:t>
       </w:r>
@@ -1345,6 +1352,13 @@
           <w:rFonts w:asciiTheme="majorHAnsi" w:eastAsia="Calibri" w:hAnsiTheme="majorHAnsi" w:cstheme="majorHAnsi"/>
           <w:b/>
         </w:rPr>
+        <w:t xml:space="preserve">Question 2: </w:t>
+      </w:r>
+      <w:r>
+        <w:rPr>
+          <w:rFonts w:asciiTheme="majorHAnsi" w:eastAsia="Calibri" w:hAnsiTheme="majorHAnsi" w:cstheme="majorHAnsi"/>
+          <w:bCs/>
+        </w:rPr>
         <w:t>What does it do?</w:t>
       </w:r>
     </w:p>
@@ -1687,7 +1701,23 @@
           <w:b/>
           <w:bCs/>
         </w:rPr>
-        <w:t xml:space="preserve">Exercise: </w:t>
+        <w:t>Exercise</w:t>
+      </w:r>
+      <w:r>
+        <w:rPr>
+          <w:rFonts w:asciiTheme="majorHAnsi" w:eastAsia="Calibri" w:hAnsiTheme="majorHAnsi" w:cstheme="majorHAnsi"/>
+          <w:b/>
+          <w:bCs/>
+        </w:rPr>
+        <w:t xml:space="preserve"> 1</w:t>
+      </w:r>
+      <w:r>
+        <w:rPr>
+          <w:rFonts w:asciiTheme="majorHAnsi" w:eastAsia="Calibri" w:hAnsiTheme="majorHAnsi" w:cstheme="majorHAnsi"/>
+          <w:b/>
+          <w:bCs/>
+        </w:rPr>
+        <w:t xml:space="preserve">: </w:t>
       </w:r>
       <w:r>
         <w:rPr>
@@ -1743,7 +1773,25 @@
           <w:b/>
           <w:bCs/>
         </w:rPr>
-        <w:t xml:space="preserve">Exercise:  </w:t>
+        <w:t>Exercise</w:t>
+      </w:r>
+      <w:r>
+        <w:rPr>
+          <w:rFonts w:ascii="Calibri" w:eastAsia="Calibri" w:hAnsi="Calibri" w:cs="Calibri"/>
+          <w:b/>
+          <w:bCs/>
+        </w:rPr>
+        <w:t xml:space="preserve"> 2</w:t>
+      </w:r>
+      <w:bookmarkStart w:id="0" w:name="_GoBack"/>
+      <w:bookmarkEnd w:id="0"/>
+      <w:r>
+        <w:rPr>
+          <w:rFonts w:ascii="Calibri" w:eastAsia="Calibri" w:hAnsi="Calibri" w:cs="Calibri"/>
+          <w:b/>
+          <w:bCs/>
+        </w:rPr>
+        <w:t xml:space="preserve">:  </w:t>
       </w:r>
       <w:r>
         <w:rPr>
@@ -2258,8 +2306,6 @@
         </w:rPr>
         <w:t>.</w:t>
       </w:r>
-      <w:bookmarkStart w:id="0" w:name="_GoBack"/>
-      <w:bookmarkEnd w:id="0"/>
     </w:p>
     <w:sectPr>
       <w:headerReference w:type="even" r:id="rId10"/>

</xml_diff>